<commit_message>
New entries for workday
</commit_message>
<xml_diff>
--- a/Arbeitsbericht_Staudenmayer.docx
+++ b/Arbeitsbericht_Staudenmayer.docx
@@ -2906,6 +2906,12 @@
                 <w:rFonts w:ascii="Arial" w:hAnsi="Arial" w:cs="Arial"/>
               </w:rPr>
             </w:pPr>
+            <w:r>
+              <w:rPr>
+                <w:rFonts w:ascii="Arial" w:hAnsi="Arial" w:cs="Arial"/>
+              </w:rPr>
+              <w:t>11.12.2018</w:t>
+            </w:r>
           </w:p>
         </w:tc>
         <w:tc>
@@ -2926,6 +2932,12 @@
                 <w:rFonts w:ascii="Arial" w:hAnsi="Arial" w:cs="Arial"/>
               </w:rPr>
             </w:pPr>
+            <w:r>
+              <w:rPr>
+                <w:rFonts w:ascii="Arial" w:hAnsi="Arial" w:cs="Arial"/>
+              </w:rPr>
+              <w:t>Netzgerät aufgebaut, Spannungsteiler für Anodenspannung, Aufbau der Filterung</w:t>
+            </w:r>
           </w:p>
         </w:tc>
         <w:tc>
@@ -2946,6 +2958,12 @@
                 <w:rFonts w:ascii="Arial" w:hAnsi="Arial" w:cs="Arial"/>
               </w:rPr>
             </w:pPr>
+            <w:r>
+              <w:rPr>
+                <w:rFonts w:ascii="Arial" w:hAnsi="Arial" w:cs="Arial"/>
+              </w:rPr>
+              <w:t>4</w:t>
+            </w:r>
           </w:p>
         </w:tc>
         <w:tc>
@@ -2967,6 +2985,14 @@
                 <w:rFonts w:ascii="Arial" w:hAnsi="Arial" w:cs="Arial"/>
               </w:rPr>
             </w:pPr>
+            <w:r>
+              <w:rPr>
+                <w:rFonts w:ascii="Arial" w:hAnsi="Arial" w:cs="Arial"/>
+              </w:rPr>
+              <w:t>4</w:t>
+            </w:r>
+            <w:bookmarkStart w:id="0" w:name="_GoBack"/>
+            <w:bookmarkEnd w:id="0"/>
           </w:p>
         </w:tc>
         <w:tc>
@@ -3840,8 +3866,6 @@
                 <w:rFonts w:ascii="Arial" w:hAnsi="Arial" w:cs="Arial"/>
               </w:rPr>
             </w:pPr>
-            <w:bookmarkStart w:id="0" w:name="_GoBack"/>
-            <w:bookmarkEnd w:id="0"/>
           </w:p>
         </w:tc>
         <w:tc>
@@ -6620,7 +6644,7 @@
               <w:sz w:val="14"/>
               <w:szCs w:val="14"/>
             </w:rPr>
-            <w:t>20.11.18</w:t>
+            <w:t>04.12.18</w:t>
           </w:r>
           <w:r>
             <w:rPr>

</xml_diff>

<commit_message>
Added start of mechanical drawing
</commit_message>
<xml_diff>
--- a/Arbeitsbericht_Staudenmayer.docx
+++ b/Arbeitsbericht_Staudenmayer.docx
@@ -2991,8 +2991,6 @@
               </w:rPr>
               <w:t>4</w:t>
             </w:r>
-            <w:bookmarkStart w:id="0" w:name="_GoBack"/>
-            <w:bookmarkEnd w:id="0"/>
           </w:p>
         </w:tc>
         <w:tc>
@@ -3081,6 +3079,12 @@
                 <w:rFonts w:ascii="Arial" w:hAnsi="Arial" w:cs="Arial"/>
               </w:rPr>
             </w:pPr>
+            <w:r>
+              <w:rPr>
+                <w:rFonts w:ascii="Arial" w:hAnsi="Arial" w:cs="Arial"/>
+              </w:rPr>
+              <w:t>18.12.2018</w:t>
+            </w:r>
           </w:p>
         </w:tc>
         <w:tc>
@@ -3101,6 +3105,12 @@
                 <w:rFonts w:ascii="Arial" w:hAnsi="Arial" w:cs="Arial"/>
               </w:rPr>
             </w:pPr>
+            <w:r>
+              <w:rPr>
+                <w:rFonts w:ascii="Arial" w:hAnsi="Arial" w:cs="Arial"/>
+              </w:rPr>
+              <w:t>Planung des Gehäuses</w:t>
+            </w:r>
           </w:p>
         </w:tc>
         <w:tc>
@@ -3121,6 +3131,12 @@
                 <w:rFonts w:ascii="Arial" w:hAnsi="Arial" w:cs="Arial"/>
               </w:rPr>
             </w:pPr>
+            <w:r>
+              <w:rPr>
+                <w:rFonts w:ascii="Arial" w:hAnsi="Arial" w:cs="Arial"/>
+              </w:rPr>
+              <w:t>4</w:t>
+            </w:r>
           </w:p>
         </w:tc>
         <w:tc>
@@ -3142,6 +3158,12 @@
                 <w:rFonts w:ascii="Arial" w:hAnsi="Arial" w:cs="Arial"/>
               </w:rPr>
             </w:pPr>
+            <w:r>
+              <w:rPr>
+                <w:rFonts w:ascii="Arial" w:hAnsi="Arial" w:cs="Arial"/>
+              </w:rPr>
+              <w:t>4</w:t>
+            </w:r>
           </w:p>
         </w:tc>
         <w:tc>
@@ -3230,6 +3252,12 @@
                 <w:rFonts w:ascii="Arial" w:hAnsi="Arial" w:cs="Arial"/>
               </w:rPr>
             </w:pPr>
+            <w:r>
+              <w:rPr>
+                <w:rFonts w:ascii="Arial" w:hAnsi="Arial" w:cs="Arial"/>
+              </w:rPr>
+              <w:t>08.01.2019</w:t>
+            </w:r>
           </w:p>
         </w:tc>
         <w:tc>
@@ -3250,6 +3278,12 @@
                 <w:rFonts w:ascii="Arial" w:hAnsi="Arial" w:cs="Arial"/>
               </w:rPr>
             </w:pPr>
+            <w:r>
+              <w:rPr>
+                <w:rFonts w:ascii="Arial" w:hAnsi="Arial" w:cs="Arial"/>
+              </w:rPr>
+              <w:t>Fertigung des Gehäuses</w:t>
+            </w:r>
           </w:p>
         </w:tc>
         <w:tc>
@@ -3270,6 +3304,12 @@
                 <w:rFonts w:ascii="Arial" w:hAnsi="Arial" w:cs="Arial"/>
               </w:rPr>
             </w:pPr>
+            <w:r>
+              <w:rPr>
+                <w:rFonts w:ascii="Arial" w:hAnsi="Arial" w:cs="Arial"/>
+              </w:rPr>
+              <w:t>4</w:t>
+            </w:r>
           </w:p>
         </w:tc>
         <w:tc>
@@ -3291,6 +3331,12 @@
                 <w:rFonts w:ascii="Arial" w:hAnsi="Arial" w:cs="Arial"/>
               </w:rPr>
             </w:pPr>
+            <w:r>
+              <w:rPr>
+                <w:rFonts w:ascii="Arial" w:hAnsi="Arial" w:cs="Arial"/>
+              </w:rPr>
+              <w:t>4</w:t>
+            </w:r>
           </w:p>
         </w:tc>
         <w:tc>
@@ -3379,6 +3425,12 @@
                 <w:rFonts w:ascii="Arial" w:hAnsi="Arial" w:cs="Arial"/>
               </w:rPr>
             </w:pPr>
+            <w:r>
+              <w:rPr>
+                <w:rFonts w:ascii="Arial" w:hAnsi="Arial" w:cs="Arial"/>
+              </w:rPr>
+              <w:t>15.01.2018</w:t>
+            </w:r>
           </w:p>
         </w:tc>
         <w:tc>
@@ -3399,6 +3451,12 @@
                 <w:rFonts w:ascii="Arial" w:hAnsi="Arial" w:cs="Arial"/>
               </w:rPr>
             </w:pPr>
+            <w:r>
+              <w:rPr>
+                <w:rFonts w:ascii="Arial" w:hAnsi="Arial" w:cs="Arial"/>
+              </w:rPr>
+              <w:t>Präsentationen</w:t>
+            </w:r>
           </w:p>
         </w:tc>
         <w:tc>
@@ -3419,6 +3477,12 @@
                 <w:rFonts w:ascii="Arial" w:hAnsi="Arial" w:cs="Arial"/>
               </w:rPr>
             </w:pPr>
+            <w:r>
+              <w:rPr>
+                <w:rFonts w:ascii="Arial" w:hAnsi="Arial" w:cs="Arial"/>
+              </w:rPr>
+              <w:t>3</w:t>
+            </w:r>
           </w:p>
         </w:tc>
         <w:tc>
@@ -3548,6 +3612,12 @@
                 <w:rFonts w:ascii="Arial" w:hAnsi="Arial" w:cs="Arial"/>
               </w:rPr>
             </w:pPr>
+            <w:r>
+              <w:rPr>
+                <w:rFonts w:ascii="Arial" w:hAnsi="Arial" w:cs="Arial"/>
+              </w:rPr>
+              <w:t>Anfertigung mechanischer Zeichnung</w:t>
+            </w:r>
           </w:p>
         </w:tc>
         <w:tc>
@@ -3568,6 +3638,12 @@
                 <w:rFonts w:ascii="Arial" w:hAnsi="Arial" w:cs="Arial"/>
               </w:rPr>
             </w:pPr>
+            <w:r>
+              <w:rPr>
+                <w:rFonts w:ascii="Arial" w:hAnsi="Arial" w:cs="Arial"/>
+              </w:rPr>
+              <w:t>1</w:t>
+            </w:r>
           </w:p>
         </w:tc>
         <w:tc>
@@ -3589,6 +3665,14 @@
                 <w:rFonts w:ascii="Arial" w:hAnsi="Arial" w:cs="Arial"/>
               </w:rPr>
             </w:pPr>
+            <w:r>
+              <w:rPr>
+                <w:rFonts w:ascii="Arial" w:hAnsi="Arial" w:cs="Arial"/>
+              </w:rPr>
+              <w:t>4</w:t>
+            </w:r>
+            <w:bookmarkStart w:id="0" w:name="_GoBack"/>
+            <w:bookmarkEnd w:id="0"/>
           </w:p>
         </w:tc>
         <w:tc>
@@ -6644,7 +6728,7 @@
               <w:sz w:val="14"/>
               <w:szCs w:val="14"/>
             </w:rPr>
-            <w:t>04.12.18</w:t>
+            <w:t>11.12.18</w:t>
           </w:r>
           <w:r>
             <w:rPr>

</xml_diff>

<commit_message>
Worked on mechanical drawing and wrote on "Arbeitsbericht_Staudenmayer"
</commit_message>
<xml_diff>
--- a/Arbeitsbericht_Staudenmayer.docx
+++ b/Arbeitsbericht_Staudenmayer.docx
@@ -3671,8 +3671,6 @@
               </w:rPr>
               <w:t>4</w:t>
             </w:r>
-            <w:bookmarkStart w:id="0" w:name="_GoBack"/>
-            <w:bookmarkEnd w:id="0"/>
           </w:p>
         </w:tc>
         <w:tc>
@@ -3910,6 +3908,12 @@
                 <w:rFonts w:ascii="Arial" w:hAnsi="Arial" w:cs="Arial"/>
               </w:rPr>
             </w:pPr>
+            <w:r>
+              <w:rPr>
+                <w:rFonts w:ascii="Arial" w:hAnsi="Arial" w:cs="Arial"/>
+              </w:rPr>
+              <w:t>12.02.2019</w:t>
+            </w:r>
           </w:p>
         </w:tc>
         <w:tc>
@@ -3930,6 +3934,20 @@
                 <w:rFonts w:ascii="Arial" w:hAnsi="Arial" w:cs="Arial"/>
               </w:rPr>
             </w:pPr>
+            <w:r>
+              <w:rPr>
+                <w:rFonts w:ascii="Arial" w:hAnsi="Arial" w:cs="Arial"/>
+              </w:rPr>
+              <w:t xml:space="preserve">Messung Netzfilter, Messung </w:t>
+            </w:r>
+            <w:proofErr w:type="spellStart"/>
+            <w:r>
+              <w:rPr>
+                <w:rFonts w:ascii="Arial" w:hAnsi="Arial" w:cs="Arial"/>
+              </w:rPr>
+              <w:t>Ausgangsübertrager</w:t>
+            </w:r>
+            <w:proofErr w:type="spellEnd"/>
           </w:p>
         </w:tc>
         <w:tc>
@@ -3950,6 +3968,12 @@
                 <w:rFonts w:ascii="Arial" w:hAnsi="Arial" w:cs="Arial"/>
               </w:rPr>
             </w:pPr>
+            <w:r>
+              <w:rPr>
+                <w:rFonts w:ascii="Arial" w:hAnsi="Arial" w:cs="Arial"/>
+              </w:rPr>
+              <w:t>4</w:t>
+            </w:r>
           </w:p>
         </w:tc>
         <w:tc>
@@ -3971,6 +3995,14 @@
                 <w:rFonts w:ascii="Arial" w:hAnsi="Arial" w:cs="Arial"/>
               </w:rPr>
             </w:pPr>
+            <w:r>
+              <w:rPr>
+                <w:rFonts w:ascii="Arial" w:hAnsi="Arial" w:cs="Arial"/>
+              </w:rPr>
+              <w:t>4</w:t>
+            </w:r>
+            <w:bookmarkStart w:id="0" w:name="_GoBack"/>
+            <w:bookmarkEnd w:id="0"/>
           </w:p>
         </w:tc>
         <w:tc>
@@ -6728,7 +6760,7 @@
               <w:sz w:val="14"/>
               <w:szCs w:val="14"/>
             </w:rPr>
-            <w:t>11.12.18</w:t>
+            <w:t>15.01.19</w:t>
           </w:r>
           <w:r>
             <w:rPr>

</xml_diff>

<commit_message>
Entered an entry into workpotokoll
</commit_message>
<xml_diff>
--- a/Arbeitsbericht_Staudenmayer.docx
+++ b/Arbeitsbericht_Staudenmayer.docx
@@ -6100,6 +6100,12 @@
               </w:rPr>
               <w:t>Verdrahtung des Gehäuses</w:t>
             </w:r>
+            <w:r>
+              <w:rPr>
+                <w:rFonts w:ascii="Arial" w:hAnsi="Arial" w:cs="Arial"/>
+              </w:rPr>
+              <w:t>, Messung des Netzteils, Trafo gemessen</w:t>
+            </w:r>
           </w:p>
         </w:tc>
         <w:tc>
@@ -6241,6 +6247,12 @@
                 <w:rFonts w:ascii="Arial" w:hAnsi="Arial" w:cs="Arial"/>
               </w:rPr>
             </w:pPr>
+            <w:r>
+              <w:rPr>
+                <w:rFonts w:ascii="Arial" w:hAnsi="Arial" w:cs="Arial"/>
+              </w:rPr>
+              <w:t>19.03.2019</w:t>
+            </w:r>
           </w:p>
         </w:tc>
         <w:tc>
@@ -6261,6 +6273,26 @@
                 <w:rFonts w:ascii="Arial" w:hAnsi="Arial" w:cs="Arial"/>
               </w:rPr>
             </w:pPr>
+            <w:r>
+              <w:rPr>
+                <w:rFonts w:ascii="Arial" w:hAnsi="Arial" w:cs="Arial"/>
+              </w:rPr>
+              <w:t xml:space="preserve">Verdrahtung des Gehäuses, Messung </w:t>
+            </w:r>
+            <w:proofErr w:type="spellStart"/>
+            <w:r>
+              <w:rPr>
+                <w:rFonts w:ascii="Arial" w:hAnsi="Arial" w:cs="Arial"/>
+              </w:rPr>
+              <w:t>Vorverstärer</w:t>
+            </w:r>
+            <w:proofErr w:type="spellEnd"/>
+            <w:r>
+              <w:rPr>
+                <w:rFonts w:ascii="Arial" w:hAnsi="Arial" w:cs="Arial"/>
+              </w:rPr>
+              <w:t>, Messung Wärmeverteilung</w:t>
+            </w:r>
           </w:p>
         </w:tc>
         <w:tc>
@@ -6281,6 +6313,12 @@
                 <w:rFonts w:ascii="Arial" w:hAnsi="Arial" w:cs="Arial"/>
               </w:rPr>
             </w:pPr>
+            <w:r>
+              <w:rPr>
+                <w:rFonts w:ascii="Arial" w:hAnsi="Arial" w:cs="Arial"/>
+              </w:rPr>
+              <w:t>4</w:t>
+            </w:r>
           </w:p>
         </w:tc>
         <w:tc>
@@ -6302,6 +6340,14 @@
                 <w:rFonts w:ascii="Arial" w:hAnsi="Arial" w:cs="Arial"/>
               </w:rPr>
             </w:pPr>
+            <w:r>
+              <w:rPr>
+                <w:rFonts w:ascii="Arial" w:hAnsi="Arial" w:cs="Arial"/>
+              </w:rPr>
+              <w:t>4</w:t>
+            </w:r>
+            <w:bookmarkStart w:id="0" w:name="_GoBack"/>
+            <w:bookmarkEnd w:id="0"/>
           </w:p>
         </w:tc>
         <w:tc>
@@ -7013,8 +7059,6 @@
                 <w:rFonts w:ascii="Arial" w:hAnsi="Arial" w:cs="Arial"/>
               </w:rPr>
             </w:pPr>
-            <w:bookmarkStart w:id="0" w:name="_GoBack"/>
-            <w:bookmarkEnd w:id="0"/>
           </w:p>
         </w:tc>
         <w:tc>
@@ -10566,7 +10610,7 @@
               <w:sz w:val="14"/>
               <w:szCs w:val="14"/>
             </w:rPr>
-            <w:t>12.02.19</w:t>
+            <w:t>12.03.19</w:t>
           </w:r>
           <w:r>
             <w:rPr>

</xml_diff>